<commit_message>
text file for database with values
</commit_message>
<xml_diff>
--- a/Assignment 3.docx
+++ b/Assignment 3.docx
@@ -4180,12 +4180,7 @@
       </w:r>
       <w:r>
         <w:tab/>
-        <w:t xml:space="preserve">          = 0.8 * (280) + 0</w:t>
-      </w:r>
-      <w:bookmarkStart w:id="0" w:name="_GoBack"/>
-      <w:bookmarkEnd w:id="0"/>
-      <w:r>
-        <w:t>.2 * (530)</w:t>
+        <w:t xml:space="preserve">          = 0.8 * (280) + 0.2 * (530)</w:t>
       </w:r>
     </w:p>
     <w:p>
@@ -4236,8 +4231,22 @@
       </w:r>
       <w:proofErr w:type="gramEnd"/>
       <w:r>
-        <w:t xml:space="preserve"> number | memory address ||</w:t>
-      </w:r>
+        <w:t xml:space="preserve"> number | </w:t>
+      </w:r>
+      <w:r>
+        <w:t>page offset</w:t>
+      </w:r>
+      <w:r>
+        <w:t xml:space="preserve"> ||</w:t>
+      </w:r>
+    </w:p>
+    <w:p>
+      <w:r>
+        <w:lastRenderedPageBreak/>
+        <w:t xml:space="preserve">Page Number has </w:t>
+      </w:r>
+      <w:bookmarkStart w:id="0" w:name="_GoBack"/>
+      <w:bookmarkEnd w:id="0"/>
     </w:p>
     <w:p/>
     <w:p>

</xml_diff>